<commit_message>
feat; Updated VMWare exercise
</commit_message>
<xml_diff>
--- a/Courses/PROG1001 - Foundations of Computer Science/Modules/Module 1 - Introduction to Computers/Assignments/Assignment 1-2 - Installing an Operating System on a Virtual Machine.docx
+++ b/Courses/PROG1001 - Foundations of Computer Science/Modules/Module 1 - Introduction to Computers/Assignments/Assignment 1-2 - Installing an Operating System on a Virtual Machine.docx
@@ -5,19 +5,361 @@
     <w:p>
       <w:pPr>
         <w:rPr>
-          <w:sz w:val="28"/>
-          <w:szCs w:val="28"/>
-        </w:rPr>
-      </w:pPr>
-      <w:r>
-        <w:rPr>
           <w:b/>
           <w:bCs/>
           <w:sz w:val="28"/>
           <w:szCs w:val="28"/>
         </w:rPr>
+      </w:pPr>
+      <w:r>
+        <w:rPr>
+          <w:b/>
+          <w:bCs/>
+          <w:sz w:val="28"/>
+          <w:szCs w:val="28"/>
+        </w:rPr>
         <w:t>Assignment 1-2: Installing an Operating System on a Virtual Machine</w:t>
       </w:r>
+    </w:p>
+    <w:p>
+      <w:pPr>
+        <w:rPr>
+          <w:sz w:val="28"/>
+          <w:szCs w:val="28"/>
+        </w:rPr>
+      </w:pPr>
+      <w:r>
+        <w:rPr>
+          <w:noProof/>
+        </w:rPr>
+        <w:drawing>
+          <wp:inline distT="0" distB="0" distL="0" distR="0" wp14:anchorId="242AC506" wp14:editId="4B586FAA">
+            <wp:extent cx="5943600" cy="6132830"/>
+            <wp:effectExtent l="0" t="0" r="0" b="1270"/>
+            <wp:docPr id="1" name="Picture 1" descr="Graphical user interface&#10;&#10;Description automatically generated"/>
+            <wp:cNvGraphicFramePr>
+              <a:graphicFrameLocks xmlns:a="http://schemas.openxmlformats.org/drawingml/2006/main" noChangeAspect="1"/>
+            </wp:cNvGraphicFramePr>
+            <a:graphic xmlns:a="http://schemas.openxmlformats.org/drawingml/2006/main">
+              <a:graphicData uri="http://schemas.openxmlformats.org/drawingml/2006/picture">
+                <pic:pic xmlns:pic="http://schemas.openxmlformats.org/drawingml/2006/picture">
+                  <pic:nvPicPr>
+                    <pic:cNvPr id="1" name="Picture 1" descr="Graphical user interface&#10;&#10;Description automatically generated"/>
+                    <pic:cNvPicPr/>
+                  </pic:nvPicPr>
+                  <pic:blipFill>
+                    <a:blip r:embed="rId4"/>
+                    <a:stretch>
+                      <a:fillRect/>
+                    </a:stretch>
+                  </pic:blipFill>
+                  <pic:spPr>
+                    <a:xfrm>
+                      <a:off x="0" y="0"/>
+                      <a:ext cx="5943600" cy="6132830"/>
+                    </a:xfrm>
+                    <a:prstGeom prst="rect">
+                      <a:avLst/>
+                    </a:prstGeom>
+                  </pic:spPr>
+                </pic:pic>
+              </a:graphicData>
+            </a:graphic>
+          </wp:inline>
+        </w:drawing>
+      </w:r>
+    </w:p>
+    <w:p>
+      <w:pPr>
+        <w:rPr>
+          <w:sz w:val="28"/>
+          <w:szCs w:val="28"/>
+        </w:rPr>
+      </w:pPr>
+    </w:p>
+    <w:p>
+      <w:pPr>
+        <w:rPr>
+          <w:sz w:val="28"/>
+          <w:szCs w:val="28"/>
+        </w:rPr>
+      </w:pPr>
+    </w:p>
+    <w:p>
+      <w:pPr>
+        <w:rPr>
+          <w:sz w:val="28"/>
+          <w:szCs w:val="28"/>
+        </w:rPr>
+      </w:pPr>
+      <w:r>
+        <w:rPr>
+          <w:noProof/>
+        </w:rPr>
+        <w:lastRenderedPageBreak/>
+        <w:drawing>
+          <wp:inline distT="0" distB="0" distL="0" distR="0" wp14:anchorId="33590E8A" wp14:editId="7A8F822C">
+            <wp:extent cx="4800600" cy="5410200"/>
+            <wp:effectExtent l="0" t="0" r="0" b="0"/>
+            <wp:docPr id="2" name="Picture 2" descr="Graphical user interface&#10;&#10;Description automatically generated"/>
+            <wp:cNvGraphicFramePr>
+              <a:graphicFrameLocks xmlns:a="http://schemas.openxmlformats.org/drawingml/2006/main" noChangeAspect="1"/>
+            </wp:cNvGraphicFramePr>
+            <a:graphic xmlns:a="http://schemas.openxmlformats.org/drawingml/2006/main">
+              <a:graphicData uri="http://schemas.openxmlformats.org/drawingml/2006/picture">
+                <pic:pic xmlns:pic="http://schemas.openxmlformats.org/drawingml/2006/picture">
+                  <pic:nvPicPr>
+                    <pic:cNvPr id="2" name="Picture 2" descr="Graphical user interface&#10;&#10;Description automatically generated"/>
+                    <pic:cNvPicPr/>
+                  </pic:nvPicPr>
+                  <pic:blipFill>
+                    <a:blip r:embed="rId5"/>
+                    <a:stretch>
+                      <a:fillRect/>
+                    </a:stretch>
+                  </pic:blipFill>
+                  <pic:spPr>
+                    <a:xfrm>
+                      <a:off x="0" y="0"/>
+                      <a:ext cx="4800600" cy="5410200"/>
+                    </a:xfrm>
+                    <a:prstGeom prst="rect">
+                      <a:avLst/>
+                    </a:prstGeom>
+                  </pic:spPr>
+                </pic:pic>
+              </a:graphicData>
+            </a:graphic>
+          </wp:inline>
+        </w:drawing>
+      </w:r>
+    </w:p>
+    <w:p>
+      <w:pPr>
+        <w:rPr>
+          <w:sz w:val="28"/>
+          <w:szCs w:val="28"/>
+        </w:rPr>
+      </w:pPr>
+    </w:p>
+    <w:p>
+      <w:pPr>
+        <w:rPr>
+          <w:sz w:val="28"/>
+          <w:szCs w:val="28"/>
+        </w:rPr>
+      </w:pPr>
+    </w:p>
+    <w:p>
+      <w:pPr>
+        <w:rPr>
+          <w:sz w:val="28"/>
+          <w:szCs w:val="28"/>
+        </w:rPr>
+      </w:pPr>
+      <w:r>
+        <w:rPr>
+          <w:noProof/>
+        </w:rPr>
+        <w:lastRenderedPageBreak/>
+        <w:drawing>
+          <wp:inline distT="0" distB="0" distL="0" distR="0" wp14:anchorId="5474527E" wp14:editId="0D8DA037">
+            <wp:extent cx="5457825" cy="4819650"/>
+            <wp:effectExtent l="0" t="0" r="9525" b="0"/>
+            <wp:docPr id="3" name="Picture 3" descr="Graphical user interface, text, application&#10;&#10;Description automatically generated"/>
+            <wp:cNvGraphicFramePr>
+              <a:graphicFrameLocks xmlns:a="http://schemas.openxmlformats.org/drawingml/2006/main" noChangeAspect="1"/>
+            </wp:cNvGraphicFramePr>
+            <a:graphic xmlns:a="http://schemas.openxmlformats.org/drawingml/2006/main">
+              <a:graphicData uri="http://schemas.openxmlformats.org/drawingml/2006/picture">
+                <pic:pic xmlns:pic="http://schemas.openxmlformats.org/drawingml/2006/picture">
+                  <pic:nvPicPr>
+                    <pic:cNvPr id="3" name="Picture 3" descr="Graphical user interface, text, application&#10;&#10;Description automatically generated"/>
+                    <pic:cNvPicPr/>
+                  </pic:nvPicPr>
+                  <pic:blipFill>
+                    <a:blip r:embed="rId6"/>
+                    <a:stretch>
+                      <a:fillRect/>
+                    </a:stretch>
+                  </pic:blipFill>
+                  <pic:spPr>
+                    <a:xfrm>
+                      <a:off x="0" y="0"/>
+                      <a:ext cx="5457825" cy="4819650"/>
+                    </a:xfrm>
+                    <a:prstGeom prst="rect">
+                      <a:avLst/>
+                    </a:prstGeom>
+                  </pic:spPr>
+                </pic:pic>
+              </a:graphicData>
+            </a:graphic>
+          </wp:inline>
+        </w:drawing>
+      </w:r>
+    </w:p>
+    <w:p>
+      <w:pPr>
+        <w:rPr>
+          <w:sz w:val="28"/>
+          <w:szCs w:val="28"/>
+        </w:rPr>
+      </w:pPr>
+    </w:p>
+    <w:p>
+      <w:pPr>
+        <w:rPr>
+          <w:sz w:val="28"/>
+          <w:szCs w:val="28"/>
+        </w:rPr>
+      </w:pPr>
+      <w:r>
+        <w:rPr>
+          <w:noProof/>
+        </w:rPr>
+        <w:lastRenderedPageBreak/>
+        <w:drawing>
+          <wp:inline distT="0" distB="0" distL="0" distR="0" wp14:anchorId="642B2D40" wp14:editId="429759F5">
+            <wp:extent cx="5943600" cy="4070350"/>
+            <wp:effectExtent l="0" t="0" r="0" b="6350"/>
+            <wp:docPr id="4" name="Picture 4" descr="A screenshot of a computer&#10;&#10;Description automatically generated"/>
+            <wp:cNvGraphicFramePr>
+              <a:graphicFrameLocks xmlns:a="http://schemas.openxmlformats.org/drawingml/2006/main" noChangeAspect="1"/>
+            </wp:cNvGraphicFramePr>
+            <a:graphic xmlns:a="http://schemas.openxmlformats.org/drawingml/2006/main">
+              <a:graphicData uri="http://schemas.openxmlformats.org/drawingml/2006/picture">
+                <pic:pic xmlns:pic="http://schemas.openxmlformats.org/drawingml/2006/picture">
+                  <pic:nvPicPr>
+                    <pic:cNvPr id="4" name="Picture 4" descr="A screenshot of a computer&#10;&#10;Description automatically generated"/>
+                    <pic:cNvPicPr/>
+                  </pic:nvPicPr>
+                  <pic:blipFill>
+                    <a:blip r:embed="rId7"/>
+                    <a:stretch>
+                      <a:fillRect/>
+                    </a:stretch>
+                  </pic:blipFill>
+                  <pic:spPr>
+                    <a:xfrm>
+                      <a:off x="0" y="0"/>
+                      <a:ext cx="5943600" cy="4070350"/>
+                    </a:xfrm>
+                    <a:prstGeom prst="rect">
+                      <a:avLst/>
+                    </a:prstGeom>
+                  </pic:spPr>
+                </pic:pic>
+              </a:graphicData>
+            </a:graphic>
+          </wp:inline>
+        </w:drawing>
+      </w:r>
+    </w:p>
+    <w:p>
+      <w:pPr>
+        <w:rPr>
+          <w:sz w:val="28"/>
+          <w:szCs w:val="28"/>
+        </w:rPr>
+      </w:pPr>
+    </w:p>
+    <w:p>
+      <w:pPr>
+        <w:rPr>
+          <w:sz w:val="28"/>
+          <w:szCs w:val="28"/>
+        </w:rPr>
+      </w:pPr>
+      <w:r>
+        <w:rPr>
+          <w:noProof/>
+        </w:rPr>
+        <w:lastRenderedPageBreak/>
+        <w:drawing>
+          <wp:inline distT="0" distB="0" distL="0" distR="0" wp14:anchorId="6621BE69" wp14:editId="6260BFDA">
+            <wp:extent cx="5943600" cy="4060190"/>
+            <wp:effectExtent l="0" t="0" r="0" b="0"/>
+            <wp:docPr id="5" name="Picture 5" descr="A screenshot of a computer&#10;&#10;Description automatically generated"/>
+            <wp:cNvGraphicFramePr>
+              <a:graphicFrameLocks xmlns:a="http://schemas.openxmlformats.org/drawingml/2006/main" noChangeAspect="1"/>
+            </wp:cNvGraphicFramePr>
+            <a:graphic xmlns:a="http://schemas.openxmlformats.org/drawingml/2006/main">
+              <a:graphicData uri="http://schemas.openxmlformats.org/drawingml/2006/picture">
+                <pic:pic xmlns:pic="http://schemas.openxmlformats.org/drawingml/2006/picture">
+                  <pic:nvPicPr>
+                    <pic:cNvPr id="5" name="Picture 5" descr="A screenshot of a computer&#10;&#10;Description automatically generated"/>
+                    <pic:cNvPicPr/>
+                  </pic:nvPicPr>
+                  <pic:blipFill>
+                    <a:blip r:embed="rId8"/>
+                    <a:stretch>
+                      <a:fillRect/>
+                    </a:stretch>
+                  </pic:blipFill>
+                  <pic:spPr>
+                    <a:xfrm>
+                      <a:off x="0" y="0"/>
+                      <a:ext cx="5943600" cy="4060190"/>
+                    </a:xfrm>
+                    <a:prstGeom prst="rect">
+                      <a:avLst/>
+                    </a:prstGeom>
+                  </pic:spPr>
+                </pic:pic>
+              </a:graphicData>
+            </a:graphic>
+          </wp:inline>
+        </w:drawing>
+      </w:r>
+    </w:p>
+    <w:p>
+      <w:pPr>
+        <w:rPr>
+          <w:sz w:val="28"/>
+          <w:szCs w:val="28"/>
+        </w:rPr>
+      </w:pPr>
+    </w:p>
+    <w:p>
+      <w:pPr>
+        <w:rPr>
+          <w:sz w:val="28"/>
+          <w:szCs w:val="28"/>
+        </w:rPr>
+      </w:pPr>
+    </w:p>
+    <w:p>
+      <w:pPr>
+        <w:rPr>
+          <w:sz w:val="28"/>
+          <w:szCs w:val="28"/>
+        </w:rPr>
+      </w:pPr>
+    </w:p>
+    <w:p>
+      <w:pPr>
+        <w:rPr>
+          <w:sz w:val="28"/>
+          <w:szCs w:val="28"/>
+        </w:rPr>
+      </w:pPr>
+    </w:p>
+    <w:p>
+      <w:pPr>
+        <w:rPr>
+          <w:sz w:val="28"/>
+          <w:szCs w:val="28"/>
+        </w:rPr>
+      </w:pPr>
+    </w:p>
+    <w:p>
+      <w:pPr>
+        <w:rPr>
+          <w:sz w:val="28"/>
+          <w:szCs w:val="28"/>
+        </w:rPr>
+      </w:pPr>
     </w:p>
     <w:p/>
     <w:sectPr>

</xml_diff>

<commit_message>
feat: Updated VMWare exercise
</commit_message>
<xml_diff>
--- a/Courses/PROG1001 - Foundations of Computer Science/Modules/Module 1 - Introduction to Computers/Assignments/Assignment 1-2 - Installing an Operating System on a Virtual Machine.docx
+++ b/Courses/PROG1001 - Foundations of Computer Science/Modules/Module 1 - Introduction to Computers/Assignments/Assignment 1-2 - Installing an Operating System on a Virtual Machine.docx
@@ -301,6 +301,71 @@
                     <a:xfrm>
                       <a:off x="0" y="0"/>
                       <a:ext cx="5943600" cy="4060190"/>
+                    </a:xfrm>
+                    <a:prstGeom prst="rect">
+                      <a:avLst/>
+                    </a:prstGeom>
+                  </pic:spPr>
+                </pic:pic>
+              </a:graphicData>
+            </a:graphic>
+          </wp:inline>
+        </w:drawing>
+      </w:r>
+    </w:p>
+    <w:p>
+      <w:pPr>
+        <w:rPr>
+          <w:sz w:val="28"/>
+          <w:szCs w:val="28"/>
+        </w:rPr>
+      </w:pPr>
+    </w:p>
+    <w:p>
+      <w:pPr>
+        <w:rPr>
+          <w:sz w:val="28"/>
+          <w:szCs w:val="28"/>
+        </w:rPr>
+      </w:pPr>
+    </w:p>
+    <w:p>
+      <w:pPr>
+        <w:rPr>
+          <w:sz w:val="28"/>
+          <w:szCs w:val="28"/>
+        </w:rPr>
+      </w:pPr>
+      <w:r>
+        <w:rPr>
+          <w:noProof/>
+        </w:rPr>
+        <w:lastRenderedPageBreak/>
+        <w:drawing>
+          <wp:inline distT="0" distB="0" distL="0" distR="0" wp14:anchorId="198FE7A7" wp14:editId="07088ABF">
+            <wp:extent cx="5943600" cy="4108450"/>
+            <wp:effectExtent l="0" t="0" r="0" b="6350"/>
+            <wp:docPr id="6" name="Picture 6" descr="Text&#10;&#10;Description automatically generated"/>
+            <wp:cNvGraphicFramePr>
+              <a:graphicFrameLocks xmlns:a="http://schemas.openxmlformats.org/drawingml/2006/main" noChangeAspect="1"/>
+            </wp:cNvGraphicFramePr>
+            <a:graphic xmlns:a="http://schemas.openxmlformats.org/drawingml/2006/main">
+              <a:graphicData uri="http://schemas.openxmlformats.org/drawingml/2006/picture">
+                <pic:pic xmlns:pic="http://schemas.openxmlformats.org/drawingml/2006/picture">
+                  <pic:nvPicPr>
+                    <pic:cNvPr id="6" name="Picture 6" descr="Text&#10;&#10;Description automatically generated"/>
+                    <pic:cNvPicPr/>
+                  </pic:nvPicPr>
+                  <pic:blipFill>
+                    <a:blip r:embed="rId9"/>
+                    <a:stretch>
+                      <a:fillRect/>
+                    </a:stretch>
+                  </pic:blipFill>
+                  <pic:spPr>
+                    <a:xfrm>
+                      <a:off x="0" y="0"/>
+                      <a:ext cx="5943600" cy="4108450"/>
                     </a:xfrm>
                     <a:prstGeom prst="rect">
                       <a:avLst/>

</xml_diff>

<commit_message>
feat: Added SSH fingerprints from Blade
</commit_message>
<xml_diff>
--- a/Courses/PROG1001 - Foundations of Computer Science/Modules/Module 1 - Introduction to Computers/Assignments/Assignment 1-2 - Installing an Operating System on a Virtual Machine.docx
+++ b/Courses/PROG1001 - Foundations of Computer Science/Modules/Module 1 - Introduction to Computers/Assignments/Assignment 1-2 - Installing an Operating System on a Virtual Machine.docx
@@ -366,6 +366,71 @@
                     <a:xfrm>
                       <a:off x="0" y="0"/>
                       <a:ext cx="5943600" cy="4108450"/>
+                    </a:xfrm>
+                    <a:prstGeom prst="rect">
+                      <a:avLst/>
+                    </a:prstGeom>
+                  </pic:spPr>
+                </pic:pic>
+              </a:graphicData>
+            </a:graphic>
+          </wp:inline>
+        </w:drawing>
+      </w:r>
+    </w:p>
+    <w:p>
+      <w:pPr>
+        <w:rPr>
+          <w:sz w:val="28"/>
+          <w:szCs w:val="28"/>
+        </w:rPr>
+      </w:pPr>
+    </w:p>
+    <w:p>
+      <w:pPr>
+        <w:rPr>
+          <w:sz w:val="28"/>
+          <w:szCs w:val="28"/>
+        </w:rPr>
+      </w:pPr>
+    </w:p>
+    <w:p>
+      <w:pPr>
+        <w:rPr>
+          <w:sz w:val="28"/>
+          <w:szCs w:val="28"/>
+        </w:rPr>
+      </w:pPr>
+      <w:r>
+        <w:rPr>
+          <w:noProof/>
+        </w:rPr>
+        <w:lastRenderedPageBreak/>
+        <w:drawing>
+          <wp:inline distT="0" distB="0" distL="0" distR="0" wp14:anchorId="4CA011C7" wp14:editId="4B4CC1F7">
+            <wp:extent cx="5943600" cy="5449570"/>
+            <wp:effectExtent l="0" t="0" r="0" b="0"/>
+            <wp:docPr id="7" name="Picture 7" descr="Text&#10;&#10;Description automatically generated"/>
+            <wp:cNvGraphicFramePr>
+              <a:graphicFrameLocks xmlns:a="http://schemas.openxmlformats.org/drawingml/2006/main" noChangeAspect="1"/>
+            </wp:cNvGraphicFramePr>
+            <a:graphic xmlns:a="http://schemas.openxmlformats.org/drawingml/2006/main">
+              <a:graphicData uri="http://schemas.openxmlformats.org/drawingml/2006/picture">
+                <pic:pic xmlns:pic="http://schemas.openxmlformats.org/drawingml/2006/picture">
+                  <pic:nvPicPr>
+                    <pic:cNvPr id="7" name="Picture 7" descr="Text&#10;&#10;Description automatically generated"/>
+                    <pic:cNvPicPr/>
+                  </pic:nvPicPr>
+                  <pic:blipFill>
+                    <a:blip r:embed="rId10"/>
+                    <a:stretch>
+                      <a:fillRect/>
+                    </a:stretch>
+                  </pic:blipFill>
+                  <pic:spPr>
+                    <a:xfrm>
+                      <a:off x="0" y="0"/>
+                      <a:ext cx="5943600" cy="5449570"/>
                     </a:xfrm>
                     <a:prstGeom prst="rect">
                       <a:avLst/>

</xml_diff>